<commit_message>
Removed USD ID from templates
</commit_message>
<xml_diff>
--- a/templates/template1row.docx
+++ b/templates/template1row.docx
@@ -364,12 +364,6 @@
                 <w:rFonts w:ascii="Times New Roman" w:eastAsia="Times New Roman" w:hAnsi="Times New Roman" w:cs="Times New Roman"/>
               </w:rPr>
             </w:pPr>
-            <w:r>
-              <w:rPr>
-                <w:rFonts w:ascii="Times New Roman" w:eastAsia="Times New Roman" w:hAnsi="Times New Roman" w:cs="Times New Roman"/>
-              </w:rPr>
-              <w:t>Employee ID:</w:t>
-            </w:r>
           </w:p>
         </w:tc>
         <w:tc>
@@ -391,12 +385,6 @@
                 <w:rFonts w:ascii="Times New Roman" w:eastAsia="Times New Roman" w:hAnsi="Times New Roman" w:cs="Times New Roman"/>
               </w:rPr>
             </w:pPr>
-            <w:r>
-              <w:rPr>
-                <w:rFonts w:ascii="Times New Roman" w:eastAsia="Times New Roman" w:hAnsi="Times New Roman" w:cs="Times New Roman"/>
-              </w:rPr>
-              <w:t>#########</w:t>
-            </w:r>
           </w:p>
         </w:tc>
       </w:tr>

</xml_diff>